<commit_message>
Just details and diagram
</commit_message>
<xml_diff>
--- a/Explicación de la solución y Diagrama de Deployment.docx
+++ b/Explicación de la solución y Diagrama de Deployment.docx
@@ -8,14 +8,18 @@
         <w:rPr>
           <w:b/>
           <w:bCs/>
-        </w:rPr>
-      </w:pPr>
-      <w:r>
-        <w:rPr>
-          <w:b/>
-          <w:bCs/>
-        </w:rPr>
-        <w:t>Explicación de la solución y Diagrama de Deployment</w:t>
+          <w:sz w:val="24"/>
+          <w:szCs w:val="24"/>
+        </w:rPr>
+      </w:pPr>
+      <w:r>
+        <w:rPr>
+          <w:b/>
+          <w:bCs/>
+          <w:sz w:val="24"/>
+          <w:szCs w:val="24"/>
+        </w:rPr>
+        <w:t>Proyecto Final</w:t>
       </w:r>
     </w:p>
     <w:p>
@@ -24,22 +28,41 @@
         <w:rPr>
           <w:b/>
           <w:bCs/>
-        </w:rPr>
-      </w:pPr>
-    </w:p>
-    <w:p>
-      <w:pPr>
-        <w:rPr>
-          <w:b/>
-          <w:bCs/>
-        </w:rPr>
-      </w:pPr>
-      <w:r>
-        <w:rPr>
-          <w:b/>
-          <w:bCs/>
-        </w:rPr>
-        <w:t>Diagrama de Deployment</w:t>
+          <w:sz w:val="24"/>
+          <w:szCs w:val="24"/>
+        </w:rPr>
+      </w:pPr>
+      <w:r>
+        <w:rPr>
+          <w:b/>
+          <w:bCs/>
+          <w:sz w:val="24"/>
+          <w:szCs w:val="24"/>
+        </w:rPr>
+        <w:t>ArquiSoft</w:t>
+      </w:r>
+    </w:p>
+    <w:p>
+      <w:pPr>
+        <w:rPr>
+          <w:b/>
+          <w:bCs/>
+        </w:rPr>
+      </w:pPr>
+    </w:p>
+    <w:p>
+      <w:pPr>
+        <w:rPr>
+          <w:b/>
+          <w:bCs/>
+        </w:rPr>
+      </w:pPr>
+      <w:r>
+        <w:rPr>
+          <w:b/>
+          <w:bCs/>
+        </w:rPr>
+        <w:t>Versión 1:</w:t>
       </w:r>
     </w:p>
     <w:p>
@@ -56,25 +79,26 @@
           <w:noProof/>
         </w:rPr>
         <w:drawing>
-          <wp:anchor distT="0" distB="0" distL="114300" distR="114300" simplePos="0" relativeHeight="251658240" behindDoc="0" locked="0" layoutInCell="1" allowOverlap="1" wp14:anchorId="5F240703" wp14:editId="2B6A37CA">
+          <wp:anchor distT="0" distB="0" distL="114300" distR="114300" simplePos="0" relativeHeight="251658240" behindDoc="0" locked="0" layoutInCell="1" allowOverlap="1" wp14:anchorId="5F240703" wp14:editId="3A6B3676">
             <wp:simplePos x="0" y="0"/>
             <wp:positionH relativeFrom="column">
-              <wp:posOffset>1905</wp:posOffset>
+              <wp:posOffset>5715</wp:posOffset>
             </wp:positionH>
             <wp:positionV relativeFrom="paragraph">
-              <wp:posOffset>3175</wp:posOffset>
+              <wp:posOffset>291465</wp:posOffset>
             </wp:positionV>
-            <wp:extent cx="5782591" cy="1943100"/>
-            <wp:effectExtent l="0" t="0" r="8890" b="0"/>
+            <wp:extent cx="5553075" cy="1865630"/>
+            <wp:effectExtent l="0" t="0" r="9525" b="1270"/>
             <wp:wrapThrough wrapText="bothSides">
               <wp:wrapPolygon edited="0">
-                <wp:start x="285" y="0"/>
-                <wp:lineTo x="0" y="212"/>
-                <wp:lineTo x="0" y="21388"/>
-                <wp:lineTo x="21206" y="21388"/>
-                <wp:lineTo x="21491" y="20329"/>
-                <wp:lineTo x="21562" y="0"/>
-                <wp:lineTo x="285" y="0"/>
+                <wp:start x="222" y="0"/>
+                <wp:lineTo x="0" y="221"/>
+                <wp:lineTo x="0" y="21394"/>
+                <wp:lineTo x="21267" y="21394"/>
+                <wp:lineTo x="21415" y="20953"/>
+                <wp:lineTo x="21563" y="18968"/>
+                <wp:lineTo x="21563" y="0"/>
+                <wp:lineTo x="222" y="0"/>
               </wp:wrapPolygon>
             </wp:wrapThrough>
             <wp:docPr id="1" name="Imagen 1"/>
@@ -106,7 +130,7 @@
                   <pic:spPr bwMode="auto">
                     <a:xfrm>
                       <a:off x="0" y="0"/>
-                      <a:ext cx="5782591" cy="1943100"/>
+                      <a:ext cx="5553075" cy="1865630"/>
                     </a:xfrm>
                     <a:prstGeom prst="rect">
                       <a:avLst/>
@@ -119,6 +143,12 @@
                 </pic:pic>
               </a:graphicData>
             </a:graphic>
+            <wp14:sizeRelH relativeFrom="margin">
+              <wp14:pctWidth>0</wp14:pctWidth>
+            </wp14:sizeRelH>
+            <wp14:sizeRelV relativeFrom="margin">
+              <wp14:pctHeight>0</wp14:pctHeight>
+            </wp14:sizeRelV>
           </wp:anchor>
         </w:drawing>
       </w:r>
@@ -127,6 +157,21 @@
           <w:b/>
           <w:bCs/>
         </w:rPr>
+        <w:t>Diagrama de Deployment</w:t>
+      </w:r>
+    </w:p>
+    <w:p>
+      <w:pPr>
+        <w:rPr>
+          <w:b/>
+          <w:bCs/>
+        </w:rPr>
+      </w:pPr>
+      <w:r>
+        <w:rPr>
+          <w:b/>
+          <w:bCs/>
+        </w:rPr>
         <w:t>Explicación de la solución</w:t>
       </w:r>
     </w:p>
@@ -140,6 +185,8 @@
       <w:r>
         <w:t xml:space="preserve"> decidimos dejar al servidor encargarse de generar los puntos que están dentro del circulo, y al cliente realizar la labor de calcular el numero </w:t>
       </w:r>
+      <w:bookmarkStart w:id="0" w:name="_Hlk74922800"/>
+      <w:bookmarkEnd w:id="0"/>
       <w:r>
         <w:t>π</w:t>
       </w:r>
@@ -147,8 +194,322 @@
         <w:t xml:space="preserve"> ya conociendo los puntos totales (que son ingresados por consola en el apartado del cliente, al igual que el seed) y los puntos dentro del circulo (calculados por el servidor).</w:t>
       </w:r>
     </w:p>
+    <w:p>
+      <w:r>
+        <w:t>Esta solución al entregarle una entrada muy grande (</w:t>
+      </w:r>
+      <w:r>
+        <w:t>10,000,000,000</w:t>
+      </w:r>
+      <w:r>
+        <w:t>) puede que la capacidad de cómputo se vea limitada.</w:t>
+      </w:r>
+    </w:p>
+    <w:p>
+      <w:pPr>
+        <w:rPr>
+          <w:b/>
+          <w:bCs/>
+        </w:rPr>
+      </w:pPr>
+      <w:r>
+        <w:rPr>
+          <w:noProof/>
+        </w:rPr>
+        <w:drawing>
+          <wp:anchor distT="0" distB="0" distL="114300" distR="114300" simplePos="0" relativeHeight="251659264" behindDoc="0" locked="0" layoutInCell="1" allowOverlap="1" wp14:anchorId="0F019A7C" wp14:editId="38B6931C">
+            <wp:simplePos x="0" y="0"/>
+            <wp:positionH relativeFrom="margin">
+              <wp:align>left</wp:align>
+            </wp:positionH>
+            <wp:positionV relativeFrom="paragraph">
+              <wp:posOffset>233978</wp:posOffset>
+            </wp:positionV>
+            <wp:extent cx="4838700" cy="3450204"/>
+            <wp:effectExtent l="0" t="0" r="0" b="0"/>
+            <wp:wrapNone/>
+            <wp:docPr id="2" name="Imagen 2" descr="Diagrama&#10;&#10;Descripción generada automáticamente"/>
+            <wp:cNvGraphicFramePr>
+              <a:graphicFrameLocks xmlns:a="http://schemas.openxmlformats.org/drawingml/2006/main" noChangeAspect="1"/>
+            </wp:cNvGraphicFramePr>
+            <a:graphic xmlns:a="http://schemas.openxmlformats.org/drawingml/2006/main">
+              <a:graphicData uri="http://schemas.openxmlformats.org/drawingml/2006/picture">
+                <pic:pic xmlns:pic="http://schemas.openxmlformats.org/drawingml/2006/picture">
+                  <pic:nvPicPr>
+                    <pic:cNvPr id="2" name="Imagen 2" descr="Diagrama&#10;&#10;Descripción generada automáticamente"/>
+                    <pic:cNvPicPr>
+                      <a:picLocks noChangeAspect="1" noChangeArrowheads="1"/>
+                    </pic:cNvPicPr>
+                  </pic:nvPicPr>
+                  <pic:blipFill>
+                    <a:blip r:embed="rId7">
+                      <a:extLst>
+                        <a:ext uri="{28A0092B-C50C-407E-A947-70E740481C1C}">
+                          <a14:useLocalDpi xmlns:a14="http://schemas.microsoft.com/office/drawing/2010/main" val="0"/>
+                        </a:ext>
+                      </a:extLst>
+                    </a:blip>
+                    <a:srcRect/>
+                    <a:stretch>
+                      <a:fillRect/>
+                    </a:stretch>
+                  </pic:blipFill>
+                  <pic:spPr bwMode="auto">
+                    <a:xfrm>
+                      <a:off x="0" y="0"/>
+                      <a:ext cx="4842470" cy="3452892"/>
+                    </a:xfrm>
+                    <a:prstGeom prst="rect">
+                      <a:avLst/>
+                    </a:prstGeom>
+                    <a:noFill/>
+                    <a:ln>
+                      <a:noFill/>
+                    </a:ln>
+                  </pic:spPr>
+                </pic:pic>
+              </a:graphicData>
+            </a:graphic>
+            <wp14:sizeRelH relativeFrom="margin">
+              <wp14:pctWidth>0</wp14:pctWidth>
+            </wp14:sizeRelH>
+            <wp14:sizeRelV relativeFrom="margin">
+              <wp14:pctHeight>0</wp14:pctHeight>
+            </wp14:sizeRelV>
+          </wp:anchor>
+        </w:drawing>
+      </w:r>
+      <w:r>
+        <w:rPr>
+          <w:b/>
+          <w:bCs/>
+        </w:rPr>
+        <w:t>Versión 2:</w:t>
+      </w:r>
+      <w:r>
+        <w:rPr>
+          <w:noProof/>
+        </w:rPr>
+        <w:t xml:space="preserve"> </w:t>
+      </w:r>
+      <w:r>
+        <w:rPr>
+          <w:b/>
+          <w:bCs/>
+        </w:rPr>
+        <w:t>Diagrama de Deployment</w:t>
+      </w:r>
+    </w:p>
+    <w:p>
+      <w:pPr>
+        <w:rPr>
+          <w:noProof/>
+        </w:rPr>
+      </w:pPr>
+    </w:p>
+    <w:p>
+      <w:pPr>
+        <w:rPr>
+          <w:noProof/>
+        </w:rPr>
+      </w:pPr>
+    </w:p>
+    <w:p>
+      <w:pPr>
+        <w:rPr>
+          <w:noProof/>
+        </w:rPr>
+      </w:pPr>
+    </w:p>
+    <w:p>
+      <w:pPr>
+        <w:rPr>
+          <w:noProof/>
+        </w:rPr>
+      </w:pPr>
+    </w:p>
+    <w:p>
+      <w:pPr>
+        <w:rPr>
+          <w:noProof/>
+        </w:rPr>
+      </w:pPr>
+    </w:p>
+    <w:p>
+      <w:pPr>
+        <w:rPr>
+          <w:noProof/>
+        </w:rPr>
+      </w:pPr>
+    </w:p>
+    <w:p>
+      <w:pPr>
+        <w:rPr>
+          <w:noProof/>
+        </w:rPr>
+      </w:pPr>
+    </w:p>
+    <w:p>
+      <w:pPr>
+        <w:rPr>
+          <w:noProof/>
+        </w:rPr>
+      </w:pPr>
+    </w:p>
+    <w:p>
+      <w:pPr>
+        <w:rPr>
+          <w:b/>
+          <w:bCs/>
+        </w:rPr>
+      </w:pPr>
+    </w:p>
+    <w:p/>
+    <w:p/>
+    <w:p>
+      <w:r>
+        <w:t>Para esta versión</w:t>
+      </w:r>
+      <w:r>
+        <w:t xml:space="preserve"> hicimos </w:t>
+      </w:r>
+      <w:r>
+        <w:t>un sistema distribuido</w:t>
+      </w:r>
+      <w:r>
+        <w:t xml:space="preserve"> cliente-servidor, con una </w:t>
+      </w:r>
+      <w:r>
+        <w:t>a estructura de procesamiento</w:t>
+      </w:r>
+      <w:r>
+        <w:t xml:space="preserve"> SIMD en este caso el cliente ejecuta un programa paralelo de datos, el bróker, que emite las instrucciones a los servidores</w:t>
+      </w:r>
+      <w:r>
+        <w:t xml:space="preserve"> </w:t>
+      </w:r>
+      <w:r>
+        <w:t>estos</w:t>
+      </w:r>
+      <w:r>
+        <w:t xml:space="preserve"> expone</w:t>
+      </w:r>
+      <w:r>
+        <w:t>n</w:t>
+      </w:r>
+      <w:r>
+        <w:t xml:space="preserve"> el servicio de generar puntos</w:t>
+      </w:r>
+      <w:r>
+        <w:t xml:space="preserve">. </w:t>
+      </w:r>
+      <w:r>
+        <w:t>El cálculo</w:t>
+      </w:r>
+      <w:r>
+        <w:t xml:space="preserve"> </w:t>
+      </w:r>
+      <w:r>
+        <w:t xml:space="preserve">de </w:t>
+      </w:r>
+      <w:r>
+        <w:t>π</w:t>
+      </w:r>
+      <w:r>
+        <w:t xml:space="preserve"> lo realiza el cliente </w:t>
+      </w:r>
+      <w:r>
+        <w:t xml:space="preserve">luego de que </w:t>
+      </w:r>
+      <w:r>
+        <w:t xml:space="preserve">los servidores </w:t>
+      </w:r>
+      <w:r>
+        <w:t>hayan</w:t>
+      </w:r>
+      <w:r>
+        <w:t xml:space="preserve"> </w:t>
+      </w:r>
+      <w:r>
+        <w:t>terminado</w:t>
+      </w:r>
+      <w:r>
+        <w:t xml:space="preserve"> de contar los puntos</w:t>
+      </w:r>
+      <w:r>
+        <w:t xml:space="preserve"> y los retornen</w:t>
+      </w:r>
+    </w:p>
+    <w:p>
+      <w:r>
+        <w:t>La Interfaz Gráfica permite agregar las entradas</w:t>
+      </w:r>
+      <w:r>
+        <w:t xml:space="preserve"> </w:t>
+      </w:r>
+      <w:r>
+        <w:t xml:space="preserve">que son la cantidad </w:t>
+      </w:r>
+      <w:r>
+        <w:t>de puntos</w:t>
+      </w:r>
+      <w:r>
+        <w:t xml:space="preserve">, la </w:t>
+      </w:r>
+      <w:r>
+        <w:t>semilla,</w:t>
+      </w:r>
+      <w:r>
+        <w:t xml:space="preserve"> cantidad de nodos de procesamiento.</w:t>
+      </w:r>
+      <w:r>
+        <w:t xml:space="preserve"> No está habilitada la opción de subir archivo.</w:t>
+      </w:r>
+    </w:p>
+    <w:p>
+      <w:r>
+        <w:rPr>
+          <w:noProof/>
+        </w:rPr>
+        <w:drawing>
+          <wp:inline distT="0" distB="0" distL="0" distR="0" wp14:anchorId="68886406" wp14:editId="53722002">
+            <wp:extent cx="4295775" cy="2886075"/>
+            <wp:effectExtent l="0" t="0" r="9525" b="9525"/>
+            <wp:docPr id="3" name="Imagen 3" descr="Interfaz de usuario gráfica, Aplicación, Word&#10;&#10;Descripción generada automáticamente"/>
+            <wp:cNvGraphicFramePr>
+              <a:graphicFrameLocks xmlns:a="http://schemas.openxmlformats.org/drawingml/2006/main" noChangeAspect="1"/>
+            </wp:cNvGraphicFramePr>
+            <a:graphic xmlns:a="http://schemas.openxmlformats.org/drawingml/2006/main">
+              <a:graphicData uri="http://schemas.openxmlformats.org/drawingml/2006/picture">
+                <pic:pic xmlns:pic="http://schemas.openxmlformats.org/drawingml/2006/picture">
+                  <pic:nvPicPr>
+                    <pic:cNvPr id="3" name="Imagen 3" descr="Interfaz de usuario gráfica, Aplicación, Word&#10;&#10;Descripción generada automáticamente"/>
+                    <pic:cNvPicPr/>
+                  </pic:nvPicPr>
+                  <pic:blipFill>
+                    <a:blip r:embed="rId8"/>
+                    <a:stretch>
+                      <a:fillRect/>
+                    </a:stretch>
+                  </pic:blipFill>
+                  <pic:spPr>
+                    <a:xfrm>
+                      <a:off x="0" y="0"/>
+                      <a:ext cx="4295775" cy="2886075"/>
+                    </a:xfrm>
+                    <a:prstGeom prst="rect">
+                      <a:avLst/>
+                    </a:prstGeom>
+                  </pic:spPr>
+                </pic:pic>
+              </a:graphicData>
+            </a:graphic>
+          </wp:inline>
+        </w:drawing>
+      </w:r>
+    </w:p>
     <w:sectPr>
-      <w:headerReference w:type="default" r:id="rId7"/>
+      <w:headerReference w:type="default" r:id="rId9"/>
       <w:pgSz w:w="12240" w:h="15840"/>
       <w:pgMar w:top="1417" w:right="1701" w:bottom="1417" w:left="1701" w:header="708" w:footer="708" w:gutter="0"/>
       <w:cols w:space="708"/>

</xml_diff>